<commit_message>
Good version of 2nd lab
</commit_message>
<xml_diff>
--- a/laba_2/DB_2.docx
+++ b/laba_2/DB_2.docx
@@ -1,6 +1,6 @@
 
 <file path=word/document.xml><?xml version="1.0" encoding="utf-8"?>
-<w:document xmlns:wpc="http://schemas.microsoft.com/office/word/2010/wordprocessingCanvas" xmlns:cx="http://schemas.microsoft.com/office/drawing/2014/chartex" xmlns:cx1="http://schemas.microsoft.com/office/drawing/2015/9/8/chartex" xmlns:cx2="http://schemas.microsoft.com/office/drawing/2015/10/21/chartex" xmlns:cx3="http://schemas.microsoft.com/office/drawing/2016/5/9/chartex" xmlns:cx4="http://schemas.microsoft.com/office/drawing/2016/5/10/chartex" xmlns:cx5="http://schemas.microsoft.com/office/drawing/2016/5/11/chartex" xmlns:cx6="http://schemas.microsoft.com/office/drawing/2016/5/12/chartex" xmlns:cx7="http://schemas.microsoft.com/office/drawing/2016/5/13/chartex" xmlns:cx8="http://schemas.microsoft.com/office/drawing/2016/5/14/chartex" xmlns:mc="http://schemas.openxmlformats.org/markup-compatibility/2006" xmlns:aink="http://schemas.microsoft.com/office/drawing/2016/ink" xmlns:am3d="http://schemas.microsoft.com/office/drawing/2017/model3d" xmlns:o="urn:schemas-microsoft-com:office:office" xmlns:r="http://schemas.openxmlformats.org/officeDocument/2006/relationships" xmlns:m="http://schemas.openxmlformats.org/officeDocument/2006/math" xmlns:v="urn:schemas-microsoft-com:vml" xmlns:wp14="http://schemas.microsoft.com/office/word/2010/wordprocessingDrawing" xmlns:wp="http://schemas.openxmlformats.org/drawingml/2006/wordprocessingDrawing" xmlns:w10="urn:schemas-microsoft-com:office:word" xmlns:w="http://schemas.openxmlformats.org/wordprocessingml/2006/main" xmlns:w14="http://schemas.microsoft.com/office/word/2010/wordml" xmlns:w15="http://schemas.microsoft.com/office/word/2012/wordml" xmlns:w16cex="http://schemas.microsoft.com/office/word/2018/wordml/cex" xmlns:w16cid="http://schemas.microsoft.com/office/word/2016/wordml/cid" xmlns:w16="http://schemas.microsoft.com/office/word/2018/wordml" xmlns:w16sdtdh="http://schemas.microsoft.com/office/word/2020/wordml/sdtdatahash" xmlns:w16se="http://schemas.microsoft.com/office/word/2015/wordml/symex" xmlns:wpg="http://schemas.microsoft.com/office/word/2010/wordprocessingGroup" xmlns:wpi="http://schemas.microsoft.com/office/word/2010/wordprocessingInk" xmlns:wne="http://schemas.microsoft.com/office/word/2006/wordml" xmlns:wps="http://schemas.microsoft.com/office/word/2010/wordprocessingShape" mc:Ignorable="w14 w15 w16se w16cid w16 w16cex w16sdtdh wp14">
+<w:document xmlns:wpc="http://schemas.microsoft.com/office/word/2010/wordprocessingCanvas" xmlns:cx="http://schemas.microsoft.com/office/drawing/2014/chartex" xmlns:cx1="http://schemas.microsoft.com/office/drawing/2015/9/8/chartex" xmlns:cx2="http://schemas.microsoft.com/office/drawing/2015/10/21/chartex" xmlns:cx3="http://schemas.microsoft.com/office/drawing/2016/5/9/chartex" xmlns:cx4="http://schemas.microsoft.com/office/drawing/2016/5/10/chartex" xmlns:cx5="http://schemas.microsoft.com/office/drawing/2016/5/11/chartex" xmlns:cx6="http://schemas.microsoft.com/office/drawing/2016/5/12/chartex" xmlns:cx7="http://schemas.microsoft.com/office/drawing/2016/5/13/chartex" xmlns:cx8="http://schemas.microsoft.com/office/drawing/2016/5/14/chartex" xmlns:mc="http://schemas.openxmlformats.org/markup-compatibility/2006" xmlns:aink="http://schemas.microsoft.com/office/drawing/2016/ink" xmlns:am3d="http://schemas.microsoft.com/office/drawing/2017/model3d" xmlns:o="urn:schemas-microsoft-com:office:office" xmlns:r="http://schemas.openxmlformats.org/officeDocument/2006/relationships" xmlns:m="http://schemas.openxmlformats.org/officeDocument/2006/math" xmlns:v="urn:schemas-microsoft-com:vml" xmlns:wp14="http://schemas.microsoft.com/office/word/2010/wordprocessingDrawing" xmlns:wp="http://schemas.openxmlformats.org/drawingml/2006/wordprocessingDrawing" xmlns:w10="urn:schemas-microsoft-com:office:word" xmlns:w="http://schemas.openxmlformats.org/wordprocessingml/2006/main" xmlns:w14="http://schemas.microsoft.com/office/word/2010/wordml" xmlns:w15="http://schemas.microsoft.com/office/word/2012/wordml" xmlns:w16cex="http://schemas.microsoft.com/office/word/2018/wordml/cex" xmlns:w16cid="http://schemas.microsoft.com/office/word/2016/wordml/cid" xmlns:w16="http://schemas.microsoft.com/office/word/2018/wordml" xmlns:w16se="http://schemas.microsoft.com/office/word/2015/wordml/symex" xmlns:wpg="http://schemas.microsoft.com/office/word/2010/wordprocessingGroup" xmlns:wpi="http://schemas.microsoft.com/office/word/2010/wordprocessingInk" xmlns:wne="http://schemas.microsoft.com/office/word/2006/wordml" xmlns:wps="http://schemas.microsoft.com/office/word/2010/wordprocessingShape" mc:Ignorable="w14 w15 w16se w16cid w16 w16cex wp14">
   <w:body>
     <w:tbl>
       <w:tblPr>
@@ -322,18 +322,7 @@
           <w:sz w:val="28"/>
           <w:szCs w:val="28"/>
         </w:rPr>
-        <w:t>Цель работы</w:t>
-      </w:r>
-      <w:proofErr w:type="gramStart"/>
-      <w:r>
-        <w:rPr>
-          <w:rFonts w:ascii="Times New Roman" w:hAnsi="Times New Roman" w:cs="Times New Roman"/>
-          <w:b/>
-          <w:bCs/>
-          <w:sz w:val="28"/>
-          <w:szCs w:val="28"/>
-        </w:rPr>
-        <w:t>:</w:t>
+        <w:t>Цель работы:</w:t>
       </w:r>
       <w:r>
         <w:rPr>
@@ -351,16 +340,7 @@
           <w:sz w:val="28"/>
           <w:szCs w:val="28"/>
         </w:rPr>
-        <w:t>Научиться</w:t>
-      </w:r>
-      <w:proofErr w:type="gramEnd"/>
-      <w:r>
-        <w:rPr>
-          <w:rFonts w:ascii="Times New Roman" w:hAnsi="Times New Roman" w:cs="Times New Roman"/>
-          <w:sz w:val="28"/>
-          <w:szCs w:val="28"/>
-        </w:rPr>
-        <w:t xml:space="preserve"> работать с </w:t>
+        <w:t xml:space="preserve">Научиться работать с </w:t>
       </w:r>
       <w:r>
         <w:rPr>
@@ -379,7 +359,6 @@
         </w:rPr>
         <w:t xml:space="preserve"> </w:t>
       </w:r>
-      <w:proofErr w:type="spellStart"/>
       <w:r>
         <w:rPr>
           <w:rFonts w:ascii="Times New Roman" w:hAnsi="Times New Roman" w:cs="Times New Roman"/>
@@ -389,7 +368,6 @@
         </w:rPr>
         <w:t>WorkBench</w:t>
       </w:r>
-      <w:proofErr w:type="spellEnd"/>
       <w:r>
         <w:rPr>
           <w:rFonts w:ascii="Times New Roman" w:hAnsi="Times New Roman" w:cs="Times New Roman"/>
@@ -456,10 +434,10 @@
     <w:p>
       <w:r>
         <w:drawing>
-          <wp:inline distT="0" distB="0" distL="0" distR="0" wp14:anchorId="787A256D" wp14:editId="0CC8CD0F">
-            <wp:extent cx="5588000" cy="3430453"/>
-            <wp:effectExtent l="0" t="0" r="0" b="0"/>
-            <wp:docPr id="2" name="Рисунок 2"/>
+          <wp:inline distT="0" distB="0" distL="0" distR="0" wp14:anchorId="04E53B2E" wp14:editId="62E86EE4">
+            <wp:extent cx="5940425" cy="3657600"/>
+            <wp:effectExtent l="0" t="0" r="3175" b="0"/>
+            <wp:docPr id="1" name="Рисунок 1"/>
             <wp:cNvGraphicFramePr>
               <a:graphicFrameLocks xmlns:a="http://schemas.openxmlformats.org/drawingml/2006/main" noChangeAspect="1"/>
             </wp:cNvGraphicFramePr>
@@ -479,7 +457,7 @@
                   <pic:spPr>
                     <a:xfrm>
                       <a:off x="0" y="0"/>
-                      <a:ext cx="5595689" cy="3435173"/>
+                      <a:ext cx="5940425" cy="3657600"/>
                     </a:xfrm>
                     <a:prstGeom prst="rect">
                       <a:avLst/>
@@ -500,18 +478,111 @@
           <w:szCs w:val="28"/>
         </w:rPr>
       </w:pPr>
-      <w:r>
-        <w:rPr>
-          <w:rFonts w:ascii="Times New Roman" w:hAnsi="Times New Roman" w:cs="Times New Roman"/>
+    </w:p>
+    <w:p>
+      <w:pPr>
+        <w:rPr>
+          <w:rFonts w:ascii="Times New Roman" w:hAnsi="Times New Roman" w:cs="Times New Roman"/>
+          <w:sz w:val="28"/>
+          <w:szCs w:val="28"/>
+        </w:rPr>
+      </w:pPr>
+    </w:p>
+    <w:p>
+      <w:pPr>
+        <w:rPr>
+          <w:rFonts w:ascii="Times New Roman" w:hAnsi="Times New Roman" w:cs="Times New Roman"/>
+          <w:sz w:val="28"/>
+          <w:szCs w:val="28"/>
+        </w:rPr>
+      </w:pPr>
+      <w:r>
+        <w:rPr>
+          <w:rFonts w:ascii="Times New Roman" w:hAnsi="Times New Roman" w:cs="Times New Roman"/>
+          <w:sz w:val="28"/>
+          <w:szCs w:val="28"/>
+        </w:rPr>
+        <w:t>Нормализация не потребовалась</w:t>
+      </w:r>
+    </w:p>
+    <w:p>
+      <w:pPr>
+        <w:rPr>
+          <w:rFonts w:ascii="Times New Roman" w:hAnsi="Times New Roman" w:cs="Times New Roman"/>
+          <w:sz w:val="28"/>
+          <w:szCs w:val="28"/>
+        </w:rPr>
+      </w:pPr>
+    </w:p>
+    <w:p>
+      <w:pPr>
+        <w:rPr>
+          <w:rFonts w:ascii="Times New Roman" w:hAnsi="Times New Roman" w:cs="Times New Roman"/>
+          <w:b/>
+          <w:bCs/>
+          <w:sz w:val="28"/>
+          <w:szCs w:val="28"/>
+        </w:rPr>
+        <w:sectPr>
+          <w:pgSz w:w="11906" w:h="16838"/>
+          <w:pgMar w:top="1134" w:right="850" w:bottom="1134" w:left="1701" w:header="708" w:footer="708" w:gutter="0"/>
+          <w:cols w:space="708"/>
+          <w:docGrid w:linePitch="360"/>
+        </w:sectPr>
+      </w:pPr>
+      <w:r>
+        <w:rPr>
+          <w:rFonts w:ascii="Times New Roman" w:hAnsi="Times New Roman" w:cs="Times New Roman"/>
+          <w:b/>
+          <w:bCs/>
+          <w:sz w:val="28"/>
+          <w:szCs w:val="28"/>
+          <w:lang w:val="en-US"/>
+        </w:rPr>
+        <w:t>ER</w:t>
+      </w:r>
+      <w:r>
+        <w:rPr>
+          <w:rFonts w:ascii="Times New Roman" w:hAnsi="Times New Roman" w:cs="Times New Roman"/>
+          <w:b/>
+          <w:bCs/>
+          <w:sz w:val="28"/>
+          <w:szCs w:val="28"/>
+        </w:rPr>
+        <w:t xml:space="preserve"> </w:t>
+      </w:r>
+      <w:r>
+        <w:rPr>
+          <w:rFonts w:ascii="Times New Roman" w:hAnsi="Times New Roman" w:cs="Times New Roman"/>
+          <w:b/>
+          <w:bCs/>
+          <w:sz w:val="28"/>
+          <w:szCs w:val="28"/>
+        </w:rPr>
+        <w:t>диаграмма</w:t>
+      </w:r>
+    </w:p>
+    <w:p>
+      <w:pPr>
+        <w:rPr>
+          <w:rFonts w:ascii="Times New Roman" w:hAnsi="Times New Roman" w:cs="Times New Roman"/>
+          <w:sz w:val="28"/>
+          <w:szCs w:val="28"/>
+        </w:rPr>
+      </w:pPr>
+      <w:r>
+        <w:rPr>
+          <w:rFonts w:ascii="Times New Roman" w:hAnsi="Times New Roman" w:cs="Times New Roman"/>
+          <w:noProof/>
           <w:sz w:val="28"/>
           <w:szCs w:val="28"/>
         </w:rPr>
         <w:lastRenderedPageBreak/>
         <w:drawing>
-          <wp:inline distT="0" distB="0" distL="0" distR="0" wp14:anchorId="0353099C" wp14:editId="1C6B6A54">
-            <wp:extent cx="5575300" cy="3531719"/>
-            <wp:effectExtent l="0" t="0" r="6350" b="0"/>
-            <wp:docPr id="1" name="Рисунок 1"/>
+          <wp:inline distT="0" distB="0" distL="0" distR="0" wp14:anchorId="2A64DB99" wp14:editId="24CF39D5">
+            <wp:extent cx="9246870" cy="5165725"/>
+            <wp:effectExtent l="0" t="0" r="0" b="0"/>
+            <wp:docPr id="6" name="Рисунок 6"/>
             <wp:cNvGraphicFramePr>
               <a:graphicFrameLocks xmlns:a="http://schemas.openxmlformats.org/drawingml/2006/main" noChangeAspect="1"/>
             </wp:cNvGraphicFramePr>
@@ -531,7 +602,7 @@
                   <pic:spPr>
                     <a:xfrm>
                       <a:off x="0" y="0"/>
-                      <a:ext cx="5582324" cy="3536169"/>
+                      <a:ext cx="9246870" cy="5165725"/>
                     </a:xfrm>
                     <a:prstGeom prst="rect">
                       <a:avLst/>
@@ -546,6 +617,66 @@
     </w:p>
     <w:p>
       <w:pPr>
+        <w:spacing w:after="160" w:line="259" w:lineRule="auto"/>
+        <w:rPr>
+          <w:rFonts w:ascii="Times New Roman" w:hAnsi="Times New Roman" w:cs="Times New Roman"/>
+          <w:sz w:val="28"/>
+          <w:szCs w:val="28"/>
+        </w:rPr>
+        <w:sectPr>
+          <w:pgSz w:w="16838" w:h="11906" w:orient="landscape"/>
+          <w:pgMar w:top="850" w:right="1138" w:bottom="1699" w:left="1138" w:header="706" w:footer="706" w:gutter="0"/>
+          <w:cols w:space="708"/>
+          <w:docGrid w:linePitch="360"/>
+        </w:sectPr>
+      </w:pPr>
+    </w:p>
+    <w:p>
+      <w:pPr>
+        <w:spacing w:after="160" w:line="259" w:lineRule="auto"/>
+        <w:rPr>
+          <w:rFonts w:ascii="Times New Roman" w:hAnsi="Times New Roman" w:cs="Times New Roman"/>
+          <w:sz w:val="28"/>
+          <w:szCs w:val="28"/>
+        </w:rPr>
+      </w:pPr>
+      <w:r>
+        <w:rPr>
+          <w:rFonts w:ascii="Times New Roman" w:hAnsi="Times New Roman" w:cs="Times New Roman"/>
+          <w:sz w:val="28"/>
+          <w:szCs w:val="28"/>
+        </w:rPr>
+        <w:lastRenderedPageBreak/>
+        <w:t>Примеры данных, которые будут хранится в БД</w:t>
+      </w:r>
+    </w:p>
+    <w:p>
+      <w:pPr>
+        <w:spacing w:after="160" w:line="259" w:lineRule="auto"/>
+        <w:rPr>
+          <w:rFonts w:ascii="Times New Roman" w:hAnsi="Times New Roman" w:cs="Times New Roman"/>
+          <w:b/>
+          <w:bCs/>
+          <w:sz w:val="28"/>
+          <w:szCs w:val="28"/>
+          <w:lang w:val="en-US"/>
+        </w:rPr>
+      </w:pPr>
+      <w:r>
+        <w:rPr>
+          <w:rFonts w:ascii="Times New Roman" w:hAnsi="Times New Roman" w:cs="Times New Roman"/>
+          <w:b/>
+          <w:bCs/>
+          <w:sz w:val="28"/>
+          <w:szCs w:val="28"/>
+          <w:lang w:val="en-US"/>
+        </w:rPr>
+        <w:t>Additional services</w:t>
+      </w:r>
+    </w:p>
+    <w:p>
+      <w:pPr>
+        <w:spacing w:after="160" w:line="259" w:lineRule="auto"/>
         <w:rPr>
           <w:rFonts w:ascii="Times New Roman" w:hAnsi="Times New Roman" w:cs="Times New Roman"/>
           <w:sz w:val="28"/>
@@ -559,10 +690,10 @@
           <w:szCs w:val="28"/>
         </w:rPr>
         <w:drawing>
-          <wp:inline distT="0" distB="0" distL="0" distR="0" wp14:anchorId="0F582F6C" wp14:editId="43622185">
-            <wp:extent cx="5940425" cy="3688715"/>
-            <wp:effectExtent l="0" t="0" r="3175" b="6985"/>
-            <wp:docPr id="3" name="Рисунок 3"/>
+          <wp:inline distT="0" distB="0" distL="0" distR="0" wp14:anchorId="391B6FA5" wp14:editId="6C96D4F2">
+            <wp:extent cx="5325218" cy="809738"/>
+            <wp:effectExtent l="0" t="0" r="8890" b="9525"/>
+            <wp:docPr id="7" name="Рисунок 7"/>
             <wp:cNvGraphicFramePr>
               <a:graphicFrameLocks xmlns:a="http://schemas.openxmlformats.org/drawingml/2006/main" noChangeAspect="1"/>
             </wp:cNvGraphicFramePr>
@@ -582,7 +713,7 @@
                   <pic:spPr>
                     <a:xfrm>
                       <a:off x="0" y="0"/>
-                      <a:ext cx="5940425" cy="3688715"/>
+                      <a:ext cx="5325218" cy="809738"/>
                     </a:xfrm>
                     <a:prstGeom prst="rect">
                       <a:avLst/>
@@ -597,24 +728,54 @@
     </w:p>
     <w:p>
       <w:pPr>
-        <w:rPr>
-          <w:rFonts w:ascii="Times New Roman" w:hAnsi="Times New Roman" w:cs="Times New Roman"/>
-          <w:sz w:val="28"/>
-          <w:szCs w:val="28"/>
-        </w:rPr>
-      </w:pPr>
-      <w:r>
-        <w:rPr>
-          <w:rFonts w:ascii="Times New Roman" w:hAnsi="Times New Roman" w:cs="Times New Roman"/>
-          <w:sz w:val="28"/>
-          <w:szCs w:val="28"/>
-        </w:rPr>
-        <w:lastRenderedPageBreak/>
+        <w:spacing w:after="160" w:line="259" w:lineRule="auto"/>
+        <w:rPr>
+          <w:rFonts w:ascii="Times New Roman" w:hAnsi="Times New Roman" w:cs="Times New Roman"/>
+          <w:b/>
+          <w:bCs/>
+          <w:sz w:val="28"/>
+          <w:szCs w:val="28"/>
+          <w:lang w:val="en-US"/>
+        </w:rPr>
+      </w:pPr>
+      <w:r>
+        <w:rPr>
+          <w:rFonts w:ascii="Times New Roman" w:hAnsi="Times New Roman" w:cs="Times New Roman"/>
+          <w:b/>
+          <w:bCs/>
+          <w:sz w:val="28"/>
+          <w:szCs w:val="28"/>
+          <w:lang w:val="en-US"/>
+        </w:rPr>
+        <w:t>Additional products</w:t>
+      </w:r>
+    </w:p>
+    <w:p>
+      <w:pPr>
+        <w:spacing w:after="160" w:line="259" w:lineRule="auto"/>
+        <w:rPr>
+          <w:rFonts w:ascii="Times New Roman" w:hAnsi="Times New Roman" w:cs="Times New Roman"/>
+          <w:b/>
+          <w:bCs/>
+          <w:sz w:val="28"/>
+          <w:szCs w:val="28"/>
+          <w:lang w:val="en-US"/>
+        </w:rPr>
+      </w:pPr>
+      <w:r>
+        <w:rPr>
+          <w:rFonts w:ascii="Times New Roman" w:hAnsi="Times New Roman" w:cs="Times New Roman"/>
+          <w:b/>
+          <w:bCs/>
+          <w:sz w:val="28"/>
+          <w:szCs w:val="28"/>
+          <w:lang w:val="en-US"/>
+        </w:rPr>
         <w:drawing>
-          <wp:inline distT="0" distB="0" distL="0" distR="0" wp14:anchorId="362C1433" wp14:editId="69E73848">
-            <wp:extent cx="5940425" cy="3500755"/>
-            <wp:effectExtent l="0" t="0" r="3175" b="4445"/>
-            <wp:docPr id="4" name="Рисунок 4"/>
+          <wp:inline distT="0" distB="0" distL="0" distR="0" wp14:anchorId="5D5D7FCB" wp14:editId="67B75F23">
+            <wp:extent cx="5941695" cy="715010"/>
+            <wp:effectExtent l="0" t="0" r="1905" b="8890"/>
+            <wp:docPr id="8" name="Рисунок 8"/>
             <wp:cNvGraphicFramePr>
               <a:graphicFrameLocks xmlns:a="http://schemas.openxmlformats.org/drawingml/2006/main" noChangeAspect="1"/>
             </wp:cNvGraphicFramePr>
@@ -634,7 +795,7 @@
                   <pic:spPr>
                     <a:xfrm>
                       <a:off x="0" y="0"/>
-                      <a:ext cx="5940425" cy="3500755"/>
+                      <a:ext cx="5941695" cy="715010"/>
                     </a:xfrm>
                     <a:prstGeom prst="rect">
                       <a:avLst/>
@@ -649,23 +810,54 @@
     </w:p>
     <w:p>
       <w:pPr>
-        <w:rPr>
-          <w:rFonts w:ascii="Times New Roman" w:hAnsi="Times New Roman" w:cs="Times New Roman"/>
-          <w:sz w:val="28"/>
-          <w:szCs w:val="28"/>
-        </w:rPr>
-      </w:pPr>
-      <w:r>
-        <w:rPr>
-          <w:rFonts w:ascii="Times New Roman" w:hAnsi="Times New Roman" w:cs="Times New Roman"/>
-          <w:sz w:val="28"/>
-          <w:szCs w:val="28"/>
+        <w:spacing w:after="160" w:line="259" w:lineRule="auto"/>
+        <w:rPr>
+          <w:rFonts w:ascii="Times New Roman" w:hAnsi="Times New Roman" w:cs="Times New Roman"/>
+          <w:b/>
+          <w:bCs/>
+          <w:sz w:val="28"/>
+          <w:szCs w:val="28"/>
+          <w:lang w:val="en-US"/>
+        </w:rPr>
+      </w:pPr>
+      <w:r>
+        <w:rPr>
+          <w:rFonts w:ascii="Times New Roman" w:hAnsi="Times New Roman" w:cs="Times New Roman"/>
+          <w:b/>
+          <w:bCs/>
+          <w:sz w:val="28"/>
+          <w:szCs w:val="28"/>
+          <w:lang w:val="en-US"/>
+        </w:rPr>
+        <w:t>Clients</w:t>
+      </w:r>
+    </w:p>
+    <w:p>
+      <w:pPr>
+        <w:spacing w:after="160" w:line="259" w:lineRule="auto"/>
+        <w:rPr>
+          <w:rFonts w:ascii="Times New Roman" w:hAnsi="Times New Roman" w:cs="Times New Roman"/>
+          <w:b/>
+          <w:bCs/>
+          <w:sz w:val="28"/>
+          <w:szCs w:val="28"/>
+          <w:lang w:val="en-US"/>
+        </w:rPr>
+      </w:pPr>
+      <w:r>
+        <w:rPr>
+          <w:rFonts w:ascii="Times New Roman" w:hAnsi="Times New Roman" w:cs="Times New Roman"/>
+          <w:b/>
+          <w:bCs/>
+          <w:sz w:val="28"/>
+          <w:szCs w:val="28"/>
+          <w:lang w:val="en-US"/>
         </w:rPr>
         <w:drawing>
-          <wp:inline distT="0" distB="0" distL="0" distR="0" wp14:anchorId="4F6EFD11" wp14:editId="258D9410">
-            <wp:extent cx="5940425" cy="4000500"/>
-            <wp:effectExtent l="0" t="0" r="3175" b="0"/>
-            <wp:docPr id="5" name="Рисунок 5"/>
+          <wp:inline distT="0" distB="0" distL="0" distR="0" wp14:anchorId="13BF432F" wp14:editId="231D7302">
+            <wp:extent cx="5941695" cy="739140"/>
+            <wp:effectExtent l="0" t="0" r="1905" b="3810"/>
+            <wp:docPr id="9" name="Рисунок 9"/>
             <wp:cNvGraphicFramePr>
               <a:graphicFrameLocks xmlns:a="http://schemas.openxmlformats.org/drawingml/2006/main" noChangeAspect="1"/>
             </wp:cNvGraphicFramePr>
@@ -685,7 +877,7 @@
                   <pic:spPr>
                     <a:xfrm>
                       <a:off x="0" y="0"/>
-                      <a:ext cx="5940425" cy="4000500"/>
+                      <a:ext cx="5941695" cy="739140"/>
                     </a:xfrm>
                     <a:prstGeom prst="rect">
                       <a:avLst/>
@@ -700,108 +892,76 @@
     </w:p>
     <w:p>
       <w:pPr>
-        <w:rPr>
-          <w:rFonts w:ascii="Times New Roman" w:hAnsi="Times New Roman" w:cs="Times New Roman"/>
-          <w:sz w:val="28"/>
-          <w:szCs w:val="28"/>
-        </w:rPr>
-      </w:pPr>
-      <w:r>
-        <w:rPr>
-          <w:rFonts w:ascii="Times New Roman" w:hAnsi="Times New Roman" w:cs="Times New Roman"/>
-          <w:sz w:val="28"/>
-          <w:szCs w:val="28"/>
-        </w:rPr>
-        <w:t>Нормализация не потребовалась</w:t>
-      </w:r>
-    </w:p>
-    <w:p>
-      <w:pPr>
-        <w:rPr>
-          <w:rFonts w:ascii="Times New Roman" w:hAnsi="Times New Roman" w:cs="Times New Roman"/>
-          <w:sz w:val="28"/>
-          <w:szCs w:val="28"/>
-        </w:rPr>
-      </w:pPr>
-    </w:p>
-    <w:p>
-      <w:pPr>
-        <w:rPr>
-          <w:rFonts w:ascii="Times New Roman" w:hAnsi="Times New Roman" w:cs="Times New Roman"/>
-          <w:sz w:val="28"/>
-          <w:szCs w:val="28"/>
-        </w:rPr>
-      </w:pPr>
-    </w:p>
-    <w:p>
-      <w:pPr>
-        <w:rPr>
-          <w:rFonts w:ascii="Times New Roman" w:hAnsi="Times New Roman" w:cs="Times New Roman"/>
-          <w:b/>
-          <w:bCs/>
-          <w:sz w:val="28"/>
-          <w:szCs w:val="28"/>
-        </w:rPr>
-        <w:sectPr>
-          <w:pgSz w:w="11906" w:h="16838"/>
-          <w:pgMar w:top="1134" w:right="850" w:bottom="1134" w:left="1701" w:header="708" w:footer="708" w:gutter="0"/>
-          <w:cols w:space="708"/>
-          <w:docGrid w:linePitch="360"/>
-        </w:sectPr>
-      </w:pPr>
-      <w:r>
-        <w:rPr>
-          <w:rFonts w:ascii="Times New Roman" w:hAnsi="Times New Roman" w:cs="Times New Roman"/>
-          <w:b/>
-          <w:bCs/>
-          <w:sz w:val="28"/>
-          <w:szCs w:val="28"/>
-          <w:lang w:val="en-US"/>
-        </w:rPr>
-        <w:t>ER</w:t>
-      </w:r>
-      <w:r>
-        <w:rPr>
-          <w:rFonts w:ascii="Times New Roman" w:hAnsi="Times New Roman" w:cs="Times New Roman"/>
-          <w:b/>
-          <w:bCs/>
-          <w:sz w:val="28"/>
-          <w:szCs w:val="28"/>
-        </w:rPr>
-        <w:t xml:space="preserve"> </w:t>
-      </w:r>
-      <w:r>
-        <w:rPr>
-          <w:rFonts w:ascii="Times New Roman" w:hAnsi="Times New Roman" w:cs="Times New Roman"/>
-          <w:b/>
-          <w:bCs/>
-          <w:sz w:val="28"/>
-          <w:szCs w:val="28"/>
-        </w:rPr>
-        <w:t>диаграмма</w:t>
-      </w:r>
-    </w:p>
-    <w:p>
-      <w:pPr>
-        <w:rPr>
-          <w:rFonts w:ascii="Times New Roman" w:hAnsi="Times New Roman" w:cs="Times New Roman"/>
-          <w:sz w:val="28"/>
-          <w:szCs w:val="28"/>
-        </w:rPr>
-      </w:pPr>
-      <w:r>
-        <w:rPr>
-          <w:rFonts w:ascii="Times New Roman" w:hAnsi="Times New Roman" w:cs="Times New Roman"/>
-          <w:noProof/>
-          <w:sz w:val="28"/>
-          <w:szCs w:val="28"/>
-        </w:rPr>
-        <w:lastRenderedPageBreak/>
+        <w:spacing w:after="160" w:line="259" w:lineRule="auto"/>
+        <w:rPr>
+          <w:rFonts w:ascii="Times New Roman" w:hAnsi="Times New Roman" w:cs="Times New Roman"/>
+          <w:b/>
+          <w:bCs/>
+          <w:sz w:val="28"/>
+          <w:szCs w:val="28"/>
+          <w:lang w:val="en-US"/>
+        </w:rPr>
+      </w:pPr>
+      <w:r>
+        <w:rPr>
+          <w:rFonts w:ascii="Times New Roman" w:hAnsi="Times New Roman" w:cs="Times New Roman"/>
+          <w:b/>
+          <w:bCs/>
+          <w:sz w:val="28"/>
+          <w:szCs w:val="28"/>
+          <w:lang w:val="en-US"/>
+        </w:rPr>
+        <w:t>Client ha</w:t>
+      </w:r>
+      <w:r>
+        <w:rPr>
+          <w:rFonts w:ascii="Times New Roman" w:hAnsi="Times New Roman" w:cs="Times New Roman"/>
+          <w:b/>
+          <w:bCs/>
+          <w:sz w:val="28"/>
+          <w:szCs w:val="28"/>
+          <w:lang w:val="en-US"/>
+        </w:rPr>
+        <w:t>s</w:t>
+      </w:r>
+      <w:r>
+        <w:rPr>
+          <w:rFonts w:ascii="Times New Roman" w:hAnsi="Times New Roman" w:cs="Times New Roman"/>
+          <w:b/>
+          <w:bCs/>
+          <w:sz w:val="28"/>
+          <w:szCs w:val="28"/>
+          <w:lang w:val="en-US"/>
+        </w:rPr>
+        <w:t xml:space="preserve"> additional services</w:t>
+      </w:r>
+    </w:p>
+    <w:p>
+      <w:pPr>
+        <w:spacing w:after="160" w:line="259" w:lineRule="auto"/>
+        <w:rPr>
+          <w:rFonts w:ascii="Times New Roman" w:hAnsi="Times New Roman" w:cs="Times New Roman"/>
+          <w:b/>
+          <w:bCs/>
+          <w:sz w:val="28"/>
+          <w:szCs w:val="28"/>
+          <w:lang w:val="en-US"/>
+        </w:rPr>
+      </w:pPr>
+      <w:r>
+        <w:rPr>
+          <w:rFonts w:ascii="Times New Roman" w:hAnsi="Times New Roman" w:cs="Times New Roman"/>
+          <w:b/>
+          <w:bCs/>
+          <w:sz w:val="28"/>
+          <w:szCs w:val="28"/>
+          <w:lang w:val="en-US"/>
+        </w:rPr>
         <w:drawing>
-          <wp:inline distT="0" distB="0" distL="0" distR="0" wp14:anchorId="2A64DB99" wp14:editId="24CF39D5">
-            <wp:extent cx="9246870" cy="5165725"/>
-            <wp:effectExtent l="0" t="0" r="0" b="0"/>
-            <wp:docPr id="6" name="Рисунок 6"/>
+          <wp:inline distT="0" distB="0" distL="0" distR="0" wp14:anchorId="6508CE40" wp14:editId="2F59B114">
+            <wp:extent cx="5941695" cy="472440"/>
+            <wp:effectExtent l="0" t="0" r="1905" b="3810"/>
+            <wp:docPr id="10" name="Рисунок 10"/>
             <wp:cNvGraphicFramePr>
               <a:graphicFrameLocks xmlns:a="http://schemas.openxmlformats.org/drawingml/2006/main" noChangeAspect="1"/>
             </wp:cNvGraphicFramePr>
@@ -821,7 +981,7 @@
                   <pic:spPr>
                     <a:xfrm>
                       <a:off x="0" y="0"/>
-                      <a:ext cx="9246870" cy="5165725"/>
+                      <a:ext cx="5941695" cy="472440"/>
                     </a:xfrm>
                     <a:prstGeom prst="rect">
                       <a:avLst/>
@@ -834,9 +994,870 @@
         </w:drawing>
       </w:r>
     </w:p>
+    <w:p>
+      <w:pPr>
+        <w:spacing w:after="160" w:line="259" w:lineRule="auto"/>
+        <w:rPr>
+          <w:rFonts w:ascii="Times New Roman" w:hAnsi="Times New Roman" w:cs="Times New Roman"/>
+          <w:b/>
+          <w:bCs/>
+          <w:sz w:val="28"/>
+          <w:szCs w:val="28"/>
+          <w:lang w:val="en-US"/>
+        </w:rPr>
+      </w:pPr>
+      <w:r>
+        <w:rPr>
+          <w:rFonts w:ascii="Times New Roman" w:hAnsi="Times New Roman" w:cs="Times New Roman"/>
+          <w:b/>
+          <w:bCs/>
+          <w:sz w:val="28"/>
+          <w:szCs w:val="28"/>
+          <w:lang w:val="en-US"/>
+        </w:rPr>
+        <w:t>Client ha</w:t>
+      </w:r>
+      <w:r>
+        <w:rPr>
+          <w:rFonts w:ascii="Times New Roman" w:hAnsi="Times New Roman" w:cs="Times New Roman"/>
+          <w:b/>
+          <w:bCs/>
+          <w:sz w:val="28"/>
+          <w:szCs w:val="28"/>
+          <w:lang w:val="en-US"/>
+        </w:rPr>
+        <w:t>s</w:t>
+      </w:r>
+      <w:r>
+        <w:rPr>
+          <w:rFonts w:ascii="Times New Roman" w:hAnsi="Times New Roman" w:cs="Times New Roman"/>
+          <w:b/>
+          <w:bCs/>
+          <w:sz w:val="28"/>
+          <w:szCs w:val="28"/>
+          <w:lang w:val="en-US"/>
+        </w:rPr>
+        <w:t xml:space="preserve"> additional products</w:t>
+      </w:r>
+    </w:p>
+    <w:p>
+      <w:pPr>
+        <w:spacing w:after="160" w:line="259" w:lineRule="auto"/>
+        <w:rPr>
+          <w:rFonts w:ascii="Times New Roman" w:hAnsi="Times New Roman" w:cs="Times New Roman"/>
+          <w:b/>
+          <w:bCs/>
+          <w:sz w:val="28"/>
+          <w:szCs w:val="28"/>
+          <w:lang w:val="en-US"/>
+        </w:rPr>
+      </w:pPr>
+      <w:r>
+        <w:rPr>
+          <w:rFonts w:ascii="Times New Roman" w:hAnsi="Times New Roman" w:cs="Times New Roman"/>
+          <w:b/>
+          <w:bCs/>
+          <w:sz w:val="28"/>
+          <w:szCs w:val="28"/>
+          <w:lang w:val="en-US"/>
+        </w:rPr>
+        <w:drawing>
+          <wp:inline distT="0" distB="0" distL="0" distR="0" wp14:anchorId="2D8D76BD" wp14:editId="65E15E38">
+            <wp:extent cx="5941695" cy="596265"/>
+            <wp:effectExtent l="0" t="0" r="1905" b="0"/>
+            <wp:docPr id="11" name="Рисунок 11"/>
+            <wp:cNvGraphicFramePr>
+              <a:graphicFrameLocks xmlns:a="http://schemas.openxmlformats.org/drawingml/2006/main" noChangeAspect="1"/>
+            </wp:cNvGraphicFramePr>
+            <a:graphic xmlns:a="http://schemas.openxmlformats.org/drawingml/2006/main">
+              <a:graphicData uri="http://schemas.openxmlformats.org/drawingml/2006/picture">
+                <pic:pic xmlns:pic="http://schemas.openxmlformats.org/drawingml/2006/picture">
+                  <pic:nvPicPr>
+                    <pic:cNvPr id="1" name=""/>
+                    <pic:cNvPicPr/>
+                  </pic:nvPicPr>
+                  <pic:blipFill>
+                    <a:blip r:embed="rId11"/>
+                    <a:stretch>
+                      <a:fillRect/>
+                    </a:stretch>
+                  </pic:blipFill>
+                  <pic:spPr>
+                    <a:xfrm>
+                      <a:off x="0" y="0"/>
+                      <a:ext cx="5941695" cy="596265"/>
+                    </a:xfrm>
+                    <a:prstGeom prst="rect">
+                      <a:avLst/>
+                    </a:prstGeom>
+                  </pic:spPr>
+                </pic:pic>
+              </a:graphicData>
+            </a:graphic>
+          </wp:inline>
+        </w:drawing>
+      </w:r>
+    </w:p>
+    <w:p>
+      <w:pPr>
+        <w:spacing w:after="160" w:line="259" w:lineRule="auto"/>
+        <w:rPr>
+          <w:rFonts w:ascii="Times New Roman" w:hAnsi="Times New Roman" w:cs="Times New Roman"/>
+          <w:b/>
+          <w:bCs/>
+          <w:sz w:val="28"/>
+          <w:szCs w:val="28"/>
+          <w:lang w:val="en-US"/>
+        </w:rPr>
+      </w:pPr>
+      <w:r>
+        <w:rPr>
+          <w:rFonts w:ascii="Times New Roman" w:hAnsi="Times New Roman" w:cs="Times New Roman"/>
+          <w:b/>
+          <w:bCs/>
+          <w:sz w:val="28"/>
+          <w:szCs w:val="28"/>
+          <w:lang w:val="en-US"/>
+        </w:rPr>
+        <w:t>Warehouses</w:t>
+      </w:r>
+    </w:p>
+    <w:p>
+      <w:pPr>
+        <w:spacing w:after="160" w:line="259" w:lineRule="auto"/>
+        <w:rPr>
+          <w:rFonts w:ascii="Times New Roman" w:hAnsi="Times New Roman" w:cs="Times New Roman"/>
+          <w:b/>
+          <w:bCs/>
+          <w:sz w:val="28"/>
+          <w:szCs w:val="28"/>
+          <w:lang w:val="en-US"/>
+        </w:rPr>
+      </w:pPr>
+      <w:r>
+        <w:rPr>
+          <w:rFonts w:ascii="Times New Roman" w:hAnsi="Times New Roman" w:cs="Times New Roman"/>
+          <w:b/>
+          <w:bCs/>
+          <w:sz w:val="28"/>
+          <w:szCs w:val="28"/>
+          <w:lang w:val="en-US"/>
+        </w:rPr>
+        <w:drawing>
+          <wp:inline distT="0" distB="0" distL="0" distR="0" wp14:anchorId="5E3E1582" wp14:editId="786FEF2A">
+            <wp:extent cx="5941695" cy="509270"/>
+            <wp:effectExtent l="0" t="0" r="1905" b="5080"/>
+            <wp:docPr id="12" name="Рисунок 12"/>
+            <wp:cNvGraphicFramePr>
+              <a:graphicFrameLocks xmlns:a="http://schemas.openxmlformats.org/drawingml/2006/main" noChangeAspect="1"/>
+            </wp:cNvGraphicFramePr>
+            <a:graphic xmlns:a="http://schemas.openxmlformats.org/drawingml/2006/main">
+              <a:graphicData uri="http://schemas.openxmlformats.org/drawingml/2006/picture">
+                <pic:pic xmlns:pic="http://schemas.openxmlformats.org/drawingml/2006/picture">
+                  <pic:nvPicPr>
+                    <pic:cNvPr id="1" name=""/>
+                    <pic:cNvPicPr/>
+                  </pic:nvPicPr>
+                  <pic:blipFill>
+                    <a:blip r:embed="rId12"/>
+                    <a:stretch>
+                      <a:fillRect/>
+                    </a:stretch>
+                  </pic:blipFill>
+                  <pic:spPr>
+                    <a:xfrm>
+                      <a:off x="0" y="0"/>
+                      <a:ext cx="5941695" cy="509270"/>
+                    </a:xfrm>
+                    <a:prstGeom prst="rect">
+                      <a:avLst/>
+                    </a:prstGeom>
+                  </pic:spPr>
+                </pic:pic>
+              </a:graphicData>
+            </a:graphic>
+          </wp:inline>
+        </w:drawing>
+      </w:r>
+    </w:p>
+    <w:p>
+      <w:pPr>
+        <w:spacing w:after="160" w:line="259" w:lineRule="auto"/>
+        <w:rPr>
+          <w:rFonts w:ascii="Times New Roman" w:hAnsi="Times New Roman" w:cs="Times New Roman"/>
+          <w:b/>
+          <w:bCs/>
+          <w:sz w:val="28"/>
+          <w:szCs w:val="28"/>
+          <w:lang w:val="en-US"/>
+        </w:rPr>
+      </w:pPr>
+      <w:r>
+        <w:rPr>
+          <w:rFonts w:ascii="Times New Roman" w:hAnsi="Times New Roman" w:cs="Times New Roman"/>
+          <w:b/>
+          <w:bCs/>
+          <w:sz w:val="28"/>
+          <w:szCs w:val="28"/>
+          <w:lang w:val="en-US"/>
+        </w:rPr>
+        <w:t>Additional product has warehouses</w:t>
+      </w:r>
+    </w:p>
+    <w:p>
+      <w:pPr>
+        <w:spacing w:after="160" w:line="259" w:lineRule="auto"/>
+        <w:rPr>
+          <w:rFonts w:ascii="Times New Roman" w:hAnsi="Times New Roman" w:cs="Times New Roman"/>
+          <w:b/>
+          <w:bCs/>
+          <w:sz w:val="28"/>
+          <w:szCs w:val="28"/>
+          <w:lang w:val="en-US"/>
+        </w:rPr>
+      </w:pPr>
+      <w:r>
+        <w:rPr>
+          <w:rFonts w:ascii="Times New Roman" w:hAnsi="Times New Roman" w:cs="Times New Roman"/>
+          <w:b/>
+          <w:bCs/>
+          <w:sz w:val="28"/>
+          <w:szCs w:val="28"/>
+          <w:lang w:val="en-US"/>
+        </w:rPr>
+        <w:drawing>
+          <wp:inline distT="0" distB="0" distL="0" distR="0" wp14:anchorId="0129BF7E" wp14:editId="3357A115">
+            <wp:extent cx="5941695" cy="940435"/>
+            <wp:effectExtent l="0" t="0" r="1905" b="0"/>
+            <wp:docPr id="13" name="Рисунок 13"/>
+            <wp:cNvGraphicFramePr>
+              <a:graphicFrameLocks xmlns:a="http://schemas.openxmlformats.org/drawingml/2006/main" noChangeAspect="1"/>
+            </wp:cNvGraphicFramePr>
+            <a:graphic xmlns:a="http://schemas.openxmlformats.org/drawingml/2006/main">
+              <a:graphicData uri="http://schemas.openxmlformats.org/drawingml/2006/picture">
+                <pic:pic xmlns:pic="http://schemas.openxmlformats.org/drawingml/2006/picture">
+                  <pic:nvPicPr>
+                    <pic:cNvPr id="1" name=""/>
+                    <pic:cNvPicPr/>
+                  </pic:nvPicPr>
+                  <pic:blipFill>
+                    <a:blip r:embed="rId13"/>
+                    <a:stretch>
+                      <a:fillRect/>
+                    </a:stretch>
+                  </pic:blipFill>
+                  <pic:spPr>
+                    <a:xfrm>
+                      <a:off x="0" y="0"/>
+                      <a:ext cx="5941695" cy="940435"/>
+                    </a:xfrm>
+                    <a:prstGeom prst="rect">
+                      <a:avLst/>
+                    </a:prstGeom>
+                  </pic:spPr>
+                </pic:pic>
+              </a:graphicData>
+            </a:graphic>
+          </wp:inline>
+        </w:drawing>
+      </w:r>
+    </w:p>
+    <w:p>
+      <w:pPr>
+        <w:spacing w:after="160" w:line="259" w:lineRule="auto"/>
+        <w:rPr>
+          <w:rFonts w:ascii="Times New Roman" w:hAnsi="Times New Roman" w:cs="Times New Roman"/>
+          <w:b/>
+          <w:bCs/>
+          <w:sz w:val="28"/>
+          <w:szCs w:val="28"/>
+          <w:lang w:val="en-US"/>
+        </w:rPr>
+      </w:pPr>
+      <w:r>
+        <w:rPr>
+          <w:rFonts w:ascii="Times New Roman" w:hAnsi="Times New Roman" w:cs="Times New Roman"/>
+          <w:b/>
+          <w:bCs/>
+          <w:sz w:val="28"/>
+          <w:szCs w:val="28"/>
+          <w:lang w:val="en-US"/>
+        </w:rPr>
+        <w:t>Contracts</w:t>
+      </w:r>
+    </w:p>
+    <w:p>
+      <w:pPr>
+        <w:spacing w:after="160" w:line="259" w:lineRule="auto"/>
+        <w:rPr>
+          <w:rFonts w:ascii="Times New Roman" w:hAnsi="Times New Roman" w:cs="Times New Roman"/>
+          <w:b/>
+          <w:bCs/>
+          <w:sz w:val="28"/>
+          <w:szCs w:val="28"/>
+          <w:lang w:val="en-US"/>
+        </w:rPr>
+      </w:pPr>
+      <w:r>
+        <w:rPr>
+          <w:rFonts w:ascii="Times New Roman" w:hAnsi="Times New Roman" w:cs="Times New Roman"/>
+          <w:b/>
+          <w:bCs/>
+          <w:sz w:val="28"/>
+          <w:szCs w:val="28"/>
+          <w:lang w:val="en-US"/>
+        </w:rPr>
+        <w:drawing>
+          <wp:inline distT="0" distB="0" distL="0" distR="0" wp14:anchorId="0326A3D6" wp14:editId="4B55648C">
+            <wp:extent cx="5941695" cy="617220"/>
+            <wp:effectExtent l="0" t="0" r="1905" b="0"/>
+            <wp:docPr id="14" name="Рисунок 14"/>
+            <wp:cNvGraphicFramePr>
+              <a:graphicFrameLocks xmlns:a="http://schemas.openxmlformats.org/drawingml/2006/main" noChangeAspect="1"/>
+            </wp:cNvGraphicFramePr>
+            <a:graphic xmlns:a="http://schemas.openxmlformats.org/drawingml/2006/main">
+              <a:graphicData uri="http://schemas.openxmlformats.org/drawingml/2006/picture">
+                <pic:pic xmlns:pic="http://schemas.openxmlformats.org/drawingml/2006/picture">
+                  <pic:nvPicPr>
+                    <pic:cNvPr id="1" name=""/>
+                    <pic:cNvPicPr/>
+                  </pic:nvPicPr>
+                  <pic:blipFill>
+                    <a:blip r:embed="rId14"/>
+                    <a:stretch>
+                      <a:fillRect/>
+                    </a:stretch>
+                  </pic:blipFill>
+                  <pic:spPr>
+                    <a:xfrm>
+                      <a:off x="0" y="0"/>
+                      <a:ext cx="5941695" cy="617220"/>
+                    </a:xfrm>
+                    <a:prstGeom prst="rect">
+                      <a:avLst/>
+                    </a:prstGeom>
+                  </pic:spPr>
+                </pic:pic>
+              </a:graphicData>
+            </a:graphic>
+          </wp:inline>
+        </w:drawing>
+      </w:r>
+    </w:p>
+    <w:p>
+      <w:pPr>
+        <w:spacing w:after="160" w:line="259" w:lineRule="auto"/>
+        <w:rPr>
+          <w:rFonts w:ascii="Times New Roman" w:hAnsi="Times New Roman" w:cs="Times New Roman"/>
+          <w:b/>
+          <w:bCs/>
+          <w:sz w:val="28"/>
+          <w:szCs w:val="28"/>
+          <w:lang w:val="en-US"/>
+        </w:rPr>
+      </w:pPr>
+      <w:r>
+        <w:rPr>
+          <w:rFonts w:ascii="Times New Roman" w:hAnsi="Times New Roman" w:cs="Times New Roman"/>
+          <w:b/>
+          <w:bCs/>
+          <w:sz w:val="28"/>
+          <w:szCs w:val="28"/>
+          <w:lang w:val="en-US"/>
+        </w:rPr>
+        <w:lastRenderedPageBreak/>
+        <w:t>Workers</w:t>
+      </w:r>
+    </w:p>
+    <w:p>
+      <w:pPr>
+        <w:spacing w:after="160" w:line="259" w:lineRule="auto"/>
+        <w:rPr>
+          <w:rFonts w:ascii="Times New Roman" w:hAnsi="Times New Roman" w:cs="Times New Roman"/>
+          <w:b/>
+          <w:bCs/>
+          <w:sz w:val="28"/>
+          <w:szCs w:val="28"/>
+          <w:lang w:val="en-US"/>
+        </w:rPr>
+      </w:pPr>
+      <w:r>
+        <w:rPr>
+          <w:rFonts w:ascii="Times New Roman" w:hAnsi="Times New Roman" w:cs="Times New Roman"/>
+          <w:b/>
+          <w:bCs/>
+          <w:sz w:val="28"/>
+          <w:szCs w:val="28"/>
+          <w:lang w:val="en-US"/>
+        </w:rPr>
+        <w:drawing>
+          <wp:inline distT="0" distB="0" distL="0" distR="0" wp14:anchorId="6BBE882F" wp14:editId="077B7048">
+            <wp:extent cx="5515745" cy="790685"/>
+            <wp:effectExtent l="0" t="0" r="8890" b="9525"/>
+            <wp:docPr id="15" name="Рисунок 15"/>
+            <wp:cNvGraphicFramePr>
+              <a:graphicFrameLocks xmlns:a="http://schemas.openxmlformats.org/drawingml/2006/main" noChangeAspect="1"/>
+            </wp:cNvGraphicFramePr>
+            <a:graphic xmlns:a="http://schemas.openxmlformats.org/drawingml/2006/main">
+              <a:graphicData uri="http://schemas.openxmlformats.org/drawingml/2006/picture">
+                <pic:pic xmlns:pic="http://schemas.openxmlformats.org/drawingml/2006/picture">
+                  <pic:nvPicPr>
+                    <pic:cNvPr id="1" name=""/>
+                    <pic:cNvPicPr/>
+                  </pic:nvPicPr>
+                  <pic:blipFill>
+                    <a:blip r:embed="rId15"/>
+                    <a:stretch>
+                      <a:fillRect/>
+                    </a:stretch>
+                  </pic:blipFill>
+                  <pic:spPr>
+                    <a:xfrm>
+                      <a:off x="0" y="0"/>
+                      <a:ext cx="5515745" cy="790685"/>
+                    </a:xfrm>
+                    <a:prstGeom prst="rect">
+                      <a:avLst/>
+                    </a:prstGeom>
+                  </pic:spPr>
+                </pic:pic>
+              </a:graphicData>
+            </a:graphic>
+          </wp:inline>
+        </w:drawing>
+      </w:r>
+    </w:p>
+    <w:p>
+      <w:pPr>
+        <w:spacing w:after="160" w:line="259" w:lineRule="auto"/>
+        <w:rPr>
+          <w:rFonts w:ascii="Times New Roman" w:hAnsi="Times New Roman" w:cs="Times New Roman"/>
+          <w:b/>
+          <w:bCs/>
+          <w:sz w:val="28"/>
+          <w:szCs w:val="28"/>
+          <w:lang w:val="en-US"/>
+        </w:rPr>
+      </w:pPr>
+      <w:r>
+        <w:rPr>
+          <w:rFonts w:ascii="Times New Roman" w:hAnsi="Times New Roman" w:cs="Times New Roman"/>
+          <w:b/>
+          <w:bCs/>
+          <w:sz w:val="28"/>
+          <w:szCs w:val="28"/>
+          <w:lang w:val="en-US"/>
+        </w:rPr>
+        <w:t>Positions</w:t>
+      </w:r>
+    </w:p>
+    <w:p>
+      <w:pPr>
+        <w:spacing w:after="160" w:line="259" w:lineRule="auto"/>
+        <w:rPr>
+          <w:rFonts w:ascii="Times New Roman" w:hAnsi="Times New Roman" w:cs="Times New Roman"/>
+          <w:b/>
+          <w:bCs/>
+          <w:sz w:val="28"/>
+          <w:szCs w:val="28"/>
+          <w:lang w:val="en-US"/>
+        </w:rPr>
+      </w:pPr>
+      <w:r>
+        <w:rPr>
+          <w:rFonts w:ascii="Times New Roman" w:hAnsi="Times New Roman" w:cs="Times New Roman"/>
+          <w:b/>
+          <w:bCs/>
+          <w:sz w:val="28"/>
+          <w:szCs w:val="28"/>
+          <w:lang w:val="en-US"/>
+        </w:rPr>
+        <w:drawing>
+          <wp:inline distT="0" distB="0" distL="0" distR="0" wp14:anchorId="3859B3ED" wp14:editId="645851AE">
+            <wp:extent cx="4706007" cy="828791"/>
+            <wp:effectExtent l="0" t="0" r="0" b="9525"/>
+            <wp:docPr id="16" name="Рисунок 16"/>
+            <wp:cNvGraphicFramePr>
+              <a:graphicFrameLocks xmlns:a="http://schemas.openxmlformats.org/drawingml/2006/main" noChangeAspect="1"/>
+            </wp:cNvGraphicFramePr>
+            <a:graphic xmlns:a="http://schemas.openxmlformats.org/drawingml/2006/main">
+              <a:graphicData uri="http://schemas.openxmlformats.org/drawingml/2006/picture">
+                <pic:pic xmlns:pic="http://schemas.openxmlformats.org/drawingml/2006/picture">
+                  <pic:nvPicPr>
+                    <pic:cNvPr id="1" name=""/>
+                    <pic:cNvPicPr/>
+                  </pic:nvPicPr>
+                  <pic:blipFill>
+                    <a:blip r:embed="rId16"/>
+                    <a:stretch>
+                      <a:fillRect/>
+                    </a:stretch>
+                  </pic:blipFill>
+                  <pic:spPr>
+                    <a:xfrm>
+                      <a:off x="0" y="0"/>
+                      <a:ext cx="4706007" cy="828791"/>
+                    </a:xfrm>
+                    <a:prstGeom prst="rect">
+                      <a:avLst/>
+                    </a:prstGeom>
+                  </pic:spPr>
+                </pic:pic>
+              </a:graphicData>
+            </a:graphic>
+          </wp:inline>
+        </w:drawing>
+      </w:r>
+    </w:p>
+    <w:p>
+      <w:pPr>
+        <w:spacing w:after="160" w:line="259" w:lineRule="auto"/>
+        <w:rPr>
+          <w:rFonts w:ascii="Times New Roman" w:hAnsi="Times New Roman" w:cs="Times New Roman"/>
+          <w:b/>
+          <w:bCs/>
+          <w:sz w:val="28"/>
+          <w:szCs w:val="28"/>
+          <w:lang w:val="en-US"/>
+        </w:rPr>
+      </w:pPr>
+      <w:r>
+        <w:rPr>
+          <w:rFonts w:ascii="Times New Roman" w:hAnsi="Times New Roman" w:cs="Times New Roman"/>
+          <w:b/>
+          <w:bCs/>
+          <w:sz w:val="28"/>
+          <w:szCs w:val="28"/>
+          <w:lang w:val="en-US"/>
+        </w:rPr>
+        <w:t>Cars</w:t>
+      </w:r>
+    </w:p>
+    <w:p>
+      <w:pPr>
+        <w:spacing w:after="160" w:line="259" w:lineRule="auto"/>
+        <w:rPr>
+          <w:rFonts w:ascii="Times New Roman" w:hAnsi="Times New Roman" w:cs="Times New Roman"/>
+          <w:b/>
+          <w:bCs/>
+          <w:sz w:val="28"/>
+          <w:szCs w:val="28"/>
+          <w:lang w:val="en-US"/>
+        </w:rPr>
+      </w:pPr>
+      <w:r>
+        <w:rPr>
+          <w:rFonts w:ascii="Times New Roman" w:hAnsi="Times New Roman" w:cs="Times New Roman"/>
+          <w:b/>
+          <w:bCs/>
+          <w:sz w:val="28"/>
+          <w:szCs w:val="28"/>
+          <w:lang w:val="en-US"/>
+        </w:rPr>
+        <w:drawing>
+          <wp:inline distT="0" distB="0" distL="0" distR="0" wp14:anchorId="1C609C4D" wp14:editId="26F76F04">
+            <wp:extent cx="5941695" cy="705485"/>
+            <wp:effectExtent l="0" t="0" r="1905" b="0"/>
+            <wp:docPr id="17" name="Рисунок 17"/>
+            <wp:cNvGraphicFramePr>
+              <a:graphicFrameLocks xmlns:a="http://schemas.openxmlformats.org/drawingml/2006/main" noChangeAspect="1"/>
+            </wp:cNvGraphicFramePr>
+            <a:graphic xmlns:a="http://schemas.openxmlformats.org/drawingml/2006/main">
+              <a:graphicData uri="http://schemas.openxmlformats.org/drawingml/2006/picture">
+                <pic:pic xmlns:pic="http://schemas.openxmlformats.org/drawingml/2006/picture">
+                  <pic:nvPicPr>
+                    <pic:cNvPr id="1" name=""/>
+                    <pic:cNvPicPr/>
+                  </pic:nvPicPr>
+                  <pic:blipFill>
+                    <a:blip r:embed="rId17"/>
+                    <a:stretch>
+                      <a:fillRect/>
+                    </a:stretch>
+                  </pic:blipFill>
+                  <pic:spPr>
+                    <a:xfrm>
+                      <a:off x="0" y="0"/>
+                      <a:ext cx="5941695" cy="705485"/>
+                    </a:xfrm>
+                    <a:prstGeom prst="rect">
+                      <a:avLst/>
+                    </a:prstGeom>
+                  </pic:spPr>
+                </pic:pic>
+              </a:graphicData>
+            </a:graphic>
+          </wp:inline>
+        </w:drawing>
+      </w:r>
+    </w:p>
+    <w:p>
+      <w:pPr>
+        <w:spacing w:after="160" w:line="259" w:lineRule="auto"/>
+        <w:rPr>
+          <w:rFonts w:ascii="Times New Roman" w:hAnsi="Times New Roman" w:cs="Times New Roman"/>
+          <w:b/>
+          <w:bCs/>
+          <w:sz w:val="28"/>
+          <w:szCs w:val="28"/>
+          <w:lang w:val="en-US"/>
+        </w:rPr>
+      </w:pPr>
+      <w:r>
+        <w:rPr>
+          <w:rFonts w:ascii="Times New Roman" w:hAnsi="Times New Roman" w:cs="Times New Roman"/>
+          <w:b/>
+          <w:bCs/>
+          <w:sz w:val="28"/>
+          <w:szCs w:val="28"/>
+          <w:lang w:val="en-US"/>
+        </w:rPr>
+        <w:t>Providers</w:t>
+      </w:r>
+    </w:p>
+    <w:p>
+      <w:pPr>
+        <w:spacing w:after="160" w:line="259" w:lineRule="auto"/>
+        <w:rPr>
+          <w:rFonts w:ascii="Times New Roman" w:hAnsi="Times New Roman" w:cs="Times New Roman"/>
+          <w:b/>
+          <w:bCs/>
+          <w:sz w:val="28"/>
+          <w:szCs w:val="28"/>
+          <w:lang w:val="en-US"/>
+        </w:rPr>
+      </w:pPr>
+      <w:r>
+        <w:rPr>
+          <w:rFonts w:ascii="Times New Roman" w:hAnsi="Times New Roman" w:cs="Times New Roman"/>
+          <w:b/>
+          <w:bCs/>
+          <w:sz w:val="28"/>
+          <w:szCs w:val="28"/>
+          <w:lang w:val="en-US"/>
+        </w:rPr>
+        <w:drawing>
+          <wp:inline distT="0" distB="0" distL="0" distR="0" wp14:anchorId="74138D7A" wp14:editId="2D27680C">
+            <wp:extent cx="3696216" cy="752580"/>
+            <wp:effectExtent l="0" t="0" r="0" b="9525"/>
+            <wp:docPr id="18" name="Рисунок 18"/>
+            <wp:cNvGraphicFramePr>
+              <a:graphicFrameLocks xmlns:a="http://schemas.openxmlformats.org/drawingml/2006/main" noChangeAspect="1"/>
+            </wp:cNvGraphicFramePr>
+            <a:graphic xmlns:a="http://schemas.openxmlformats.org/drawingml/2006/main">
+              <a:graphicData uri="http://schemas.openxmlformats.org/drawingml/2006/picture">
+                <pic:pic xmlns:pic="http://schemas.openxmlformats.org/drawingml/2006/picture">
+                  <pic:nvPicPr>
+                    <pic:cNvPr id="1" name=""/>
+                    <pic:cNvPicPr/>
+                  </pic:nvPicPr>
+                  <pic:blipFill>
+                    <a:blip r:embed="rId18"/>
+                    <a:stretch>
+                      <a:fillRect/>
+                    </a:stretch>
+                  </pic:blipFill>
+                  <pic:spPr>
+                    <a:xfrm>
+                      <a:off x="0" y="0"/>
+                      <a:ext cx="3696216" cy="752580"/>
+                    </a:xfrm>
+                    <a:prstGeom prst="rect">
+                      <a:avLst/>
+                    </a:prstGeom>
+                  </pic:spPr>
+                </pic:pic>
+              </a:graphicData>
+            </a:graphic>
+          </wp:inline>
+        </w:drawing>
+      </w:r>
+    </w:p>
+    <w:p>
+      <w:pPr>
+        <w:spacing w:after="160" w:line="259" w:lineRule="auto"/>
+        <w:rPr>
+          <w:rFonts w:ascii="Times New Roman" w:hAnsi="Times New Roman" w:cs="Times New Roman"/>
+          <w:b/>
+          <w:bCs/>
+          <w:sz w:val="28"/>
+          <w:szCs w:val="28"/>
+          <w:lang w:val="en-US"/>
+        </w:rPr>
+      </w:pPr>
+      <w:r>
+        <w:rPr>
+          <w:rFonts w:ascii="Times New Roman" w:hAnsi="Times New Roman" w:cs="Times New Roman"/>
+          <w:b/>
+          <w:bCs/>
+          <w:sz w:val="28"/>
+          <w:szCs w:val="28"/>
+          <w:lang w:val="en-US"/>
+        </w:rPr>
+        <w:t>Models</w:t>
+      </w:r>
+    </w:p>
+    <w:p>
+      <w:pPr>
+        <w:spacing w:after="160" w:line="259" w:lineRule="auto"/>
+        <w:rPr>
+          <w:rFonts w:ascii="Times New Roman" w:hAnsi="Times New Roman" w:cs="Times New Roman"/>
+          <w:b/>
+          <w:bCs/>
+          <w:sz w:val="28"/>
+          <w:szCs w:val="28"/>
+          <w:lang w:val="en-US"/>
+        </w:rPr>
+      </w:pPr>
+      <w:r>
+        <w:rPr>
+          <w:rFonts w:ascii="Times New Roman" w:hAnsi="Times New Roman" w:cs="Times New Roman"/>
+          <w:b/>
+          <w:bCs/>
+          <w:sz w:val="28"/>
+          <w:szCs w:val="28"/>
+          <w:lang w:val="en-US"/>
+        </w:rPr>
+        <w:drawing>
+          <wp:inline distT="0" distB="0" distL="0" distR="0" wp14:anchorId="44DC7051" wp14:editId="57CDA1E0">
+            <wp:extent cx="3296110" cy="847843"/>
+            <wp:effectExtent l="0" t="0" r="0" b="9525"/>
+            <wp:docPr id="19" name="Рисунок 19"/>
+            <wp:cNvGraphicFramePr>
+              <a:graphicFrameLocks xmlns:a="http://schemas.openxmlformats.org/drawingml/2006/main" noChangeAspect="1"/>
+            </wp:cNvGraphicFramePr>
+            <a:graphic xmlns:a="http://schemas.openxmlformats.org/drawingml/2006/main">
+              <a:graphicData uri="http://schemas.openxmlformats.org/drawingml/2006/picture">
+                <pic:pic xmlns:pic="http://schemas.openxmlformats.org/drawingml/2006/picture">
+                  <pic:nvPicPr>
+                    <pic:cNvPr id="1" name=""/>
+                    <pic:cNvPicPr/>
+                  </pic:nvPicPr>
+                  <pic:blipFill>
+                    <a:blip r:embed="rId19"/>
+                    <a:stretch>
+                      <a:fillRect/>
+                    </a:stretch>
+                  </pic:blipFill>
+                  <pic:spPr>
+                    <a:xfrm>
+                      <a:off x="0" y="0"/>
+                      <a:ext cx="3296110" cy="847843"/>
+                    </a:xfrm>
+                    <a:prstGeom prst="rect">
+                      <a:avLst/>
+                    </a:prstGeom>
+                  </pic:spPr>
+                </pic:pic>
+              </a:graphicData>
+            </a:graphic>
+          </wp:inline>
+        </w:drawing>
+      </w:r>
+    </w:p>
+    <w:p>
+      <w:pPr>
+        <w:spacing w:after="160" w:line="259" w:lineRule="auto"/>
+        <w:rPr>
+          <w:rFonts w:ascii="Times New Roman" w:hAnsi="Times New Roman" w:cs="Times New Roman"/>
+          <w:b/>
+          <w:bCs/>
+          <w:sz w:val="28"/>
+          <w:szCs w:val="28"/>
+          <w:lang w:val="en-US"/>
+        </w:rPr>
+      </w:pPr>
+    </w:p>
+    <w:p>
+      <w:pPr>
+        <w:spacing w:after="160" w:line="259" w:lineRule="auto"/>
+        <w:rPr>
+          <w:rFonts w:ascii="Times New Roman" w:hAnsi="Times New Roman" w:cs="Times New Roman"/>
+          <w:sz w:val="28"/>
+          <w:szCs w:val="28"/>
+        </w:rPr>
+      </w:pPr>
+      <w:r>
+        <w:rPr>
+          <w:rFonts w:ascii="Times New Roman" w:hAnsi="Times New Roman" w:cs="Times New Roman"/>
+          <w:b/>
+          <w:bCs/>
+          <w:sz w:val="28"/>
+          <w:szCs w:val="28"/>
+        </w:rPr>
+        <w:t xml:space="preserve">Вывод: </w:t>
+      </w:r>
+      <w:r>
+        <w:rPr>
+          <w:rFonts w:ascii="Times New Roman" w:hAnsi="Times New Roman" w:cs="Times New Roman"/>
+          <w:sz w:val="28"/>
+          <w:szCs w:val="28"/>
+        </w:rPr>
+        <w:t xml:space="preserve">на данной лабораторной работе мы научились работать с </w:t>
+      </w:r>
+      <w:r>
+        <w:rPr>
+          <w:rFonts w:ascii="Times New Roman" w:hAnsi="Times New Roman" w:cs="Times New Roman"/>
+          <w:sz w:val="28"/>
+          <w:szCs w:val="28"/>
+          <w:lang w:val="en-US"/>
+        </w:rPr>
+        <w:t>MySQL</w:t>
+      </w:r>
+      <w:r>
+        <w:rPr>
+          <w:rFonts w:ascii="Times New Roman" w:hAnsi="Times New Roman" w:cs="Times New Roman"/>
+          <w:sz w:val="28"/>
+          <w:szCs w:val="28"/>
+        </w:rPr>
+        <w:t xml:space="preserve"> </w:t>
+      </w:r>
+      <w:r>
+        <w:rPr>
+          <w:rFonts w:ascii="Times New Roman" w:hAnsi="Times New Roman" w:cs="Times New Roman"/>
+          <w:sz w:val="28"/>
+          <w:szCs w:val="28"/>
+          <w:lang w:val="en-US"/>
+        </w:rPr>
+        <w:t>WorkBench</w:t>
+      </w:r>
+      <w:r>
+        <w:rPr>
+          <w:rFonts w:ascii="Times New Roman" w:hAnsi="Times New Roman" w:cs="Times New Roman"/>
+          <w:sz w:val="28"/>
+          <w:szCs w:val="28"/>
+        </w:rPr>
+        <w:t xml:space="preserve">, создали реляционную диаграмму на основе нашей </w:t>
+      </w:r>
+      <w:r>
+        <w:rPr>
+          <w:rFonts w:ascii="Times New Roman" w:hAnsi="Times New Roman" w:cs="Times New Roman"/>
+          <w:sz w:val="28"/>
+          <w:szCs w:val="28"/>
+          <w:lang w:val="en-US"/>
+        </w:rPr>
+        <w:t>ER</w:t>
+      </w:r>
+      <w:r>
+        <w:rPr>
+          <w:rFonts w:ascii="Times New Roman" w:hAnsi="Times New Roman" w:cs="Times New Roman"/>
+          <w:sz w:val="28"/>
+          <w:szCs w:val="28"/>
+        </w:rPr>
+        <w:t xml:space="preserve"> </w:t>
+      </w:r>
+      <w:r>
+        <w:rPr>
+          <w:rFonts w:ascii="Times New Roman" w:hAnsi="Times New Roman" w:cs="Times New Roman"/>
+          <w:sz w:val="28"/>
+          <w:szCs w:val="28"/>
+        </w:rPr>
+        <w:t>диаграммы и привели примеры хранимых данных в БД</w:t>
+      </w:r>
+    </w:p>
     <w:sectPr>
-      <w:pgSz w:w="16838" w:h="11906" w:orient="landscape"/>
-      <w:pgMar w:top="850" w:right="1138" w:bottom="1699" w:left="1138" w:header="706" w:footer="706" w:gutter="0"/>
+      <w:pgSz w:w="11906" w:h="16838"/>
+      <w:pgMar w:top="1138" w:right="1699" w:bottom="1138" w:left="850" w:header="706" w:footer="706" w:gutter="0"/>
       <w:cols w:space="708"/>
       <w:docGrid w:linePitch="360"/>
     </w:sectPr>
@@ -845,7 +1866,7 @@
 </file>
 
 <file path=word/styles.xml><?xml version="1.0" encoding="utf-8"?>
-<w:styles xmlns:mc="http://schemas.openxmlformats.org/markup-compatibility/2006" xmlns:r="http://schemas.openxmlformats.org/officeDocument/2006/relationships" xmlns:w="http://schemas.openxmlformats.org/wordprocessingml/2006/main" xmlns:w14="http://schemas.microsoft.com/office/word/2010/wordml" xmlns:w15="http://schemas.microsoft.com/office/word/2012/wordml" xmlns:w16cex="http://schemas.microsoft.com/office/word/2018/wordml/cex" xmlns:w16cid="http://schemas.microsoft.com/office/word/2016/wordml/cid" xmlns:w16="http://schemas.microsoft.com/office/word/2018/wordml" xmlns:w16sdtdh="http://schemas.microsoft.com/office/word/2020/wordml/sdtdatahash" xmlns:w16se="http://schemas.microsoft.com/office/word/2015/wordml/symex" mc:Ignorable="w14 w15 w16se w16cid w16 w16cex w16sdtdh">
+<w:styles xmlns:mc="http://schemas.openxmlformats.org/markup-compatibility/2006" xmlns:r="http://schemas.openxmlformats.org/officeDocument/2006/relationships" xmlns:w="http://schemas.openxmlformats.org/wordprocessingml/2006/main" xmlns:w14="http://schemas.microsoft.com/office/word/2010/wordml" xmlns:w15="http://schemas.microsoft.com/office/word/2012/wordml" xmlns:w16cex="http://schemas.microsoft.com/office/word/2018/wordml/cex" xmlns:w16cid="http://schemas.microsoft.com/office/word/2016/wordml/cid" xmlns:w16="http://schemas.microsoft.com/office/word/2018/wordml" xmlns:w16se="http://schemas.microsoft.com/office/word/2015/wordml/symex" mc:Ignorable="w14 w15 w16se w16cid w16 w16cex">
   <w:docDefaults>
     <w:rPrDefault>
       <w:rPr>

</xml_diff>